<commit_message>
Updated doc. Working on character creater GUI
</commit_message>
<xml_diff>
--- a/RIdiculously Complex RPG.docx
+++ b/RIdiculously Complex RPG.docx
@@ -2472,8 +2472,11 @@
       </w:r>
     </w:p>
     <w:p>
-      <w:r>
-        <w:t>Wish List</w:t>
+      <w:pPr>
+        <w:pStyle w:val="ListParagraph"/>
+      </w:pPr>
+      <w:r>
+        <w:t>Brain Dump</w:t>
       </w:r>
     </w:p>
     <w:p>
@@ -2551,6 +2554,210 @@
       <w:proofErr w:type="spellEnd"/>
       <w:r>
         <w:t xml:space="preserve"> only</w:t>
+      </w:r>
+    </w:p>
+    <w:p>
+      <w:pPr>
+        <w:pStyle w:val="ListParagraph"/>
+        <w:numPr>
+          <w:ilvl w:val="0"/>
+          <w:numId w:val="1"/>
+        </w:numPr>
+      </w:pPr>
+      <w:r>
+        <w:t>Spell availability – equal element, sufficient rank. Full ranks transfer during class changes</w:t>
+      </w:r>
+    </w:p>
+    <w:p>
+      <w:pPr>
+        <w:pStyle w:val="ListParagraph"/>
+        <w:numPr>
+          <w:ilvl w:val="0"/>
+          <w:numId w:val="1"/>
+        </w:numPr>
+      </w:pPr>
+      <w:r>
+        <w:t xml:space="preserve">Class changes – </w:t>
+      </w:r>
+      <w:proofErr w:type="gramStart"/>
+      <w:r>
+        <w:t>what’s</w:t>
+      </w:r>
+      <w:proofErr w:type="gramEnd"/>
+      <w:r>
+        <w:t xml:space="preserve"> the penalty?</w:t>
+      </w:r>
+    </w:p>
+    <w:p>
+      <w:pPr>
+        <w:pStyle w:val="ListParagraph"/>
+        <w:numPr>
+          <w:ilvl w:val="0"/>
+          <w:numId w:val="1"/>
+        </w:numPr>
+      </w:pPr>
+      <w:r>
+        <w:t>Status effects spread between adjacent units -&gt; kamikaze units?</w:t>
+      </w:r>
+    </w:p>
+    <w:p>
+      <w:pPr>
+        <w:pStyle w:val="ListParagraph"/>
+        <w:numPr>
+          <w:ilvl w:val="0"/>
+          <w:numId w:val="1"/>
+        </w:numPr>
+      </w:pPr>
+      <w:r>
+        <w:t>AOE skills are impassible, making enlargement skills useful. “whirlwind” skill might stop a character trying to penetrate to the ranged ranks. Spell casters create bigger target while casting (multiply enemy accuracy)</w:t>
+      </w:r>
+    </w:p>
+    <w:p>
+      <w:pPr>
+        <w:pStyle w:val="ListParagraph"/>
+        <w:numPr>
+          <w:ilvl w:val="0"/>
+          <w:numId w:val="1"/>
+        </w:numPr>
+      </w:pPr>
+      <w:r>
+        <w:t xml:space="preserve">Items of interest show up during quest battles. Going for the item means that character </w:t>
+      </w:r>
+      <w:proofErr w:type="gramStart"/>
+      <w:r>
+        <w:t>isn’t</w:t>
+      </w:r>
+      <w:proofErr w:type="gramEnd"/>
+      <w:r>
+        <w:t xml:space="preserve"> battling</w:t>
+      </w:r>
+    </w:p>
+    <w:p>
+      <w:pPr>
+        <w:pStyle w:val="ListParagraph"/>
+        <w:numPr>
+          <w:ilvl w:val="0"/>
+          <w:numId w:val="1"/>
+        </w:numPr>
+      </w:pPr>
+      <w:r>
+        <w:t>Could have waves of enemies while moving through the dungeon, encountering items and other tasks along the way.</w:t>
+      </w:r>
+    </w:p>
+    <w:p>
+      <w:pPr>
+        <w:pStyle w:val="ListParagraph"/>
+        <w:numPr>
+          <w:ilvl w:val="0"/>
+          <w:numId w:val="1"/>
+        </w:numPr>
+      </w:pPr>
+      <w:r>
+        <w:t>Spell damage = wit roll each turn, Damage over time – insight roll at cast</w:t>
+      </w:r>
+    </w:p>
+    <w:p>
+      <w:pPr>
+        <w:pStyle w:val="ListParagraph"/>
+        <w:numPr>
+          <w:ilvl w:val="0"/>
+          <w:numId w:val="1"/>
+        </w:numPr>
+      </w:pPr>
+      <w:r>
+        <w:t>Hit with spell of same element -&gt; heal</w:t>
+      </w:r>
+    </w:p>
+    <w:p>
+      <w:pPr>
+        <w:pStyle w:val="ListParagraph"/>
+        <w:numPr>
+          <w:ilvl w:val="0"/>
+          <w:numId w:val="1"/>
+        </w:numPr>
+      </w:pPr>
+      <w:r>
+        <w:t>“Damage” depends on element, not all “damage” is HP</w:t>
+      </w:r>
+    </w:p>
+    <w:p>
+      <w:pPr>
+        <w:pStyle w:val="ListParagraph"/>
+        <w:numPr>
+          <w:ilvl w:val="0"/>
+          <w:numId w:val="1"/>
+        </w:numPr>
+      </w:pPr>
+      <w:r>
+        <w:t>Lazy alchemy -&gt; all combos are run through at dungeon exit</w:t>
+      </w:r>
+    </w:p>
+    <w:p>
+      <w:pPr>
+        <w:pStyle w:val="ListParagraph"/>
+        <w:numPr>
+          <w:ilvl w:val="0"/>
+          <w:numId w:val="1"/>
+        </w:numPr>
+      </w:pPr>
+      <w:r>
+        <w:t>Alchemy loot box -&gt; components determine chances of getting one thing or another, but random</w:t>
+      </w:r>
+    </w:p>
+    <w:p>
+      <w:pPr>
+        <w:pStyle w:val="ListParagraph"/>
+        <w:numPr>
+          <w:ilvl w:val="0"/>
+          <w:numId w:val="1"/>
+        </w:numPr>
+      </w:pPr>
+      <w:r>
+        <w:t>Culture motivates non-battle actions. Some resources give more XP than others to a character of a given culture. Impact is determined by need of character’s culture’s needs. Changes with global economy.</w:t>
+      </w:r>
+    </w:p>
+    <w:p>
+      <w:pPr>
+        <w:pStyle w:val="ListParagraph"/>
+        <w:numPr>
+          <w:ilvl w:val="0"/>
+          <w:numId w:val="1"/>
+        </w:numPr>
+      </w:pPr>
+      <w:r>
+        <w:t>Can do alchemy during quest run, gaining Item but losing potential XP</w:t>
+      </w:r>
+    </w:p>
+    <w:p>
+      <w:pPr>
+        <w:pStyle w:val="ListParagraph"/>
+        <w:numPr>
+          <w:ilvl w:val="0"/>
+          <w:numId w:val="1"/>
+        </w:numPr>
+      </w:pPr>
+      <w:r>
+        <w:t xml:space="preserve">Characters collect pay each week. If you </w:t>
+      </w:r>
+      <w:proofErr w:type="gramStart"/>
+      <w:r>
+        <w:t>can’t</w:t>
+      </w:r>
+      <w:proofErr w:type="gramEnd"/>
+      <w:r>
+        <w:t xml:space="preserve"> pay, they go to a neighboring territory, becoming an enemy.</w:t>
+      </w:r>
+    </w:p>
+    <w:p>
+      <w:pPr>
+        <w:pStyle w:val="ListParagraph"/>
+        <w:numPr>
+          <w:ilvl w:val="0"/>
+          <w:numId w:val="1"/>
+        </w:numPr>
+      </w:pPr>
+      <w:r>
+        <w:t>Build a gambling system with odds based on weeks played, average level, etc.</w:t>
       </w:r>
     </w:p>
     <w:p>

</xml_diff>

<commit_message>
Updated doc. Working on character builder
</commit_message>
<xml_diff>
--- a/RIdiculously Complex RPG.docx
+++ b/RIdiculously Complex RPG.docx
@@ -2765,6 +2765,235 @@
         <w:pStyle w:val="ListParagraph"/>
         <w:numPr>
           <w:ilvl w:val="0"/>
+          <w:numId w:val="1"/>
+        </w:numPr>
+      </w:pPr>
+      <w:r>
+        <w:t>Isometric graphics?</w:t>
+      </w:r>
+    </w:p>
+    <w:p>
+      <w:pPr>
+        <w:pStyle w:val="ListParagraph"/>
+        <w:numPr>
+          <w:ilvl w:val="0"/>
+          <w:numId w:val="1"/>
+        </w:numPr>
+      </w:pPr>
+      <w:r>
+        <w:t>As your party moves, the map moves around them, thus exploring the dungeon</w:t>
+      </w:r>
+    </w:p>
+    <w:p>
+      <w:pPr>
+        <w:pStyle w:val="ListParagraph"/>
+        <w:numPr>
+          <w:ilvl w:val="0"/>
+          <w:numId w:val="1"/>
+        </w:numPr>
+      </w:pPr>
+      <w:r>
+        <w:t>Level-ups in dungeon could be fun points</w:t>
+      </w:r>
+    </w:p>
+    <w:p>
+      <w:pPr>
+        <w:pStyle w:val="ListParagraph"/>
+        <w:numPr>
+          <w:ilvl w:val="0"/>
+          <w:numId w:val="1"/>
+        </w:numPr>
+      </w:pPr>
+      <w:r>
+        <w:t xml:space="preserve">“engaged” status for melee, no </w:t>
+      </w:r>
+      <w:proofErr w:type="spellStart"/>
+      <w:proofErr w:type="gramStart"/>
+      <w:r>
+        <w:t>spells,observations</w:t>
+      </w:r>
+      <w:proofErr w:type="gramEnd"/>
+      <w:r>
+        <w:t>,items</w:t>
+      </w:r>
+      <w:proofErr w:type="spellEnd"/>
+    </w:p>
+    <w:p>
+      <w:pPr>
+        <w:pStyle w:val="ListParagraph"/>
+        <w:numPr>
+          <w:ilvl w:val="0"/>
+          <w:numId w:val="1"/>
+        </w:numPr>
+      </w:pPr>
+      <w:r>
+        <w:t>Time element -&gt; reverse time, if in time, could reverse death, but also all battle progress</w:t>
+      </w:r>
+    </w:p>
+    <w:p>
+      <w:pPr>
+        <w:pStyle w:val="ListParagraph"/>
+        <w:numPr>
+          <w:ilvl w:val="0"/>
+          <w:numId w:val="1"/>
+        </w:numPr>
+      </w:pPr>
+      <w:r>
+        <w:t>Make sure to add Cleric-type spells</w:t>
+      </w:r>
+    </w:p>
+    <w:p>
+      <w:pPr>
+        <w:pStyle w:val="ListParagraph"/>
+        <w:numPr>
+          <w:ilvl w:val="0"/>
+          <w:numId w:val="1"/>
+        </w:numPr>
+      </w:pPr>
+      <w:r>
+        <w:t>Action points as resource, use more-&gt;more powerful move?</w:t>
+      </w:r>
+    </w:p>
+    <w:p>
+      <w:pPr>
+        <w:pStyle w:val="ListParagraph"/>
+        <w:numPr>
+          <w:ilvl w:val="0"/>
+          <w:numId w:val="1"/>
+        </w:numPr>
+      </w:pPr>
+      <w:r>
+        <w:t>Big battle ranks determined by “weeks” played in-game</w:t>
+      </w:r>
+    </w:p>
+    <w:p>
+      <w:pPr>
+        <w:pStyle w:val="ListParagraph"/>
+        <w:numPr>
+          <w:ilvl w:val="0"/>
+          <w:numId w:val="1"/>
+        </w:numPr>
+      </w:pPr>
+      <w:r>
+        <w:t>DoT element changes elemental affinity after effect (resists element/element heals at 200% affinity)</w:t>
+      </w:r>
+    </w:p>
+    <w:p>
+      <w:pPr>
+        <w:pStyle w:val="ListParagraph"/>
+        <w:numPr>
+          <w:ilvl w:val="0"/>
+          <w:numId w:val="1"/>
+        </w:numPr>
+      </w:pPr>
+      <w:r>
+        <w:t>Poison element – reduces Hardiness (makes stacking poison with other elements good)</w:t>
+      </w:r>
+    </w:p>
+    <w:p>
+      <w:pPr>
+        <w:pStyle w:val="ListParagraph"/>
+        <w:numPr>
+          <w:ilvl w:val="0"/>
+          <w:numId w:val="1"/>
+        </w:numPr>
+      </w:pPr>
+      <w:r>
+        <w:t xml:space="preserve">Stats increase with </w:t>
+      </w:r>
+      <w:proofErr w:type="gramStart"/>
+      <w:r>
+        <w:t>use?</w:t>
+      </w:r>
+      <w:proofErr w:type="gramEnd"/>
+    </w:p>
+    <w:p>
+      <w:pPr>
+        <w:pStyle w:val="ListParagraph"/>
+        <w:numPr>
+          <w:ilvl w:val="0"/>
+          <w:numId w:val="1"/>
+        </w:numPr>
+      </w:pPr>
+      <w:r>
+        <w:t>Melee -&gt; AOE skill, Bows-&gt;DoT skill</w:t>
+      </w:r>
+    </w:p>
+    <w:p>
+      <w:pPr>
+        <w:pStyle w:val="ListParagraph"/>
+        <w:numPr>
+          <w:ilvl w:val="0"/>
+          <w:numId w:val="1"/>
+        </w:numPr>
+      </w:pPr>
+      <w:r>
+        <w:t>Memory -&gt; Order count</w:t>
+      </w:r>
+    </w:p>
+    <w:p>
+      <w:pPr>
+        <w:pStyle w:val="ListParagraph"/>
+        <w:numPr>
+          <w:ilvl w:val="1"/>
+          <w:numId w:val="1"/>
+        </w:numPr>
+      </w:pPr>
+      <w:r>
+        <w:lastRenderedPageBreak/>
+        <w:t>IF (</w:t>
+      </w:r>
+      <w:proofErr w:type="spellStart"/>
+      <w:proofErr w:type="gramStart"/>
+      <w:r>
+        <w:t>Self,any</w:t>
+      </w:r>
+      <w:proofErr w:type="gramEnd"/>
+      <w:r>
+        <w:t>,nearest,furthest</w:t>
+      </w:r>
+      <w:proofErr w:type="spellEnd"/>
+      <w:r>
+        <w:t>)(</w:t>
+      </w:r>
+      <w:proofErr w:type="spellStart"/>
+      <w:r>
+        <w:t>Ally,Enemy</w:t>
+      </w:r>
+      <w:proofErr w:type="spellEnd"/>
+      <w:r>
+        <w:t>) has (</w:t>
+      </w:r>
+      <w:proofErr w:type="spellStart"/>
+      <w:r>
+        <w:t>Stat,element</w:t>
+      </w:r>
+      <w:proofErr w:type="spellEnd"/>
+      <w:r>
+        <w:t xml:space="preserve"> </w:t>
+      </w:r>
+      <w:proofErr w:type="spellStart"/>
+      <w:r>
+        <w:t>affinity,distance,weapon</w:t>
+      </w:r>
+      <w:proofErr w:type="spellEnd"/>
+      <w:r>
+        <w:t xml:space="preserve"> type, class, effect) use (</w:t>
+      </w:r>
+      <w:proofErr w:type="spellStart"/>
+      <w:r>
+        <w:t>weapon,spell,item,run,observe</w:t>
+      </w:r>
+      <w:proofErr w:type="spellEnd"/>
+      <w:r>
+        <w:t>)</w:t>
+      </w:r>
+    </w:p>
+    <w:p>
+      <w:pPr>
+        <w:pStyle w:val="ListParagraph"/>
+        <w:numPr>
+          <w:ilvl w:val="1"/>
           <w:numId w:val="1"/>
         </w:numPr>
       </w:pPr>
@@ -3023,7 +3252,7 @@
         <w:rFonts w:ascii="Symbol" w:hAnsi="Symbol" w:hint="default"/>
       </w:rPr>
     </w:lvl>
-    <w:lvl w:ilvl="1" w:tplc="04090003" w:tentative="1">
+    <w:lvl w:ilvl="1" w:tplc="04090003">
       <w:start w:val="1"/>
       <w:numFmt w:val="bullet"/>
       <w:lvlText w:val="o"/>

</xml_diff>

<commit_message>
Working on the economy. Character GUI on hold.
</commit_message>
<xml_diff>
--- a/RIdiculously Complex RPG.docx
+++ b/RIdiculously Complex RPG.docx
@@ -1677,11 +1677,9 @@
       <w:r>
         <w:t xml:space="preserve">Roll </w:t>
       </w:r>
-      <w:proofErr w:type="gramStart"/>
       <w:r>
         <w:t>D(</w:t>
       </w:r>
-      <w:proofErr w:type="gramEnd"/>
       <w:r>
         <w:t xml:space="preserve">number of </w:t>
       </w:r>
@@ -1722,13 +1720,8 @@
         <w:t>, weighted with</w:t>
       </w:r>
       <w:r>
-        <w:t xml:space="preserve"> </w:t>
-      </w:r>
-      <w:proofErr w:type="spellStart"/>
-      <w:r>
-        <w:t>aggro</w:t>
-      </w:r>
-      <w:proofErr w:type="spellEnd"/>
+        <w:t xml:space="preserve"> aggro</w:t>
+      </w:r>
     </w:p>
     <w:p>
       <w:pPr>
@@ -1898,15 +1891,7 @@
         </w:numPr>
       </w:pPr>
       <w:r>
-        <w:t xml:space="preserve">Hide – </w:t>
-      </w:r>
-      <w:proofErr w:type="spellStart"/>
-      <w:r>
-        <w:t>Aggro</w:t>
-      </w:r>
-      <w:proofErr w:type="spellEnd"/>
-      <w:r>
-        <w:t>=0 – vs Detect Invisible</w:t>
+        <w:t>Hide – Aggro=0 – vs Detect Invisible</w:t>
       </w:r>
     </w:p>
     <w:p>
@@ -1918,15 +1903,7 @@
         </w:numPr>
       </w:pPr>
       <w:r>
-        <w:t xml:space="preserve">Place </w:t>
-      </w:r>
-      <w:proofErr w:type="gramStart"/>
-      <w:r>
-        <w:t>Trap  vs</w:t>
-      </w:r>
-      <w:proofErr w:type="gramEnd"/>
-      <w:r>
-        <w:t xml:space="preserve"> Detect Trap</w:t>
+        <w:t>Place Trap  vs Detect Trap</w:t>
       </w:r>
     </w:p>
     <w:p>
@@ -1999,13 +1976,8 @@
         </w:numPr>
       </w:pPr>
       <w:r>
-        <w:t xml:space="preserve">Taunt – Increase </w:t>
-      </w:r>
-      <w:proofErr w:type="spellStart"/>
-      <w:r>
-        <w:t>Aggro</w:t>
-      </w:r>
-      <w:proofErr w:type="spellEnd"/>
+        <w:t>Taunt – Increase Aggro</w:t>
+      </w:r>
     </w:p>
     <w:p>
       <w:pPr>
@@ -2267,13 +2239,8 @@
           <w:numId w:val="3"/>
         </w:numPr>
       </w:pPr>
-      <w:proofErr w:type="gramStart"/>
-      <w:r>
-        <w:t>Training(</w:t>
-      </w:r>
-      <w:proofErr w:type="gramEnd"/>
-      <w:r>
-        <w:t>Get enough experience)</w:t>
+      <w:r>
+        <w:t>Training(Get enough experience)</w:t>
       </w:r>
     </w:p>
     <w:p>
@@ -2513,15 +2480,7 @@
         </w:numPr>
       </w:pPr>
       <w:r>
-        <w:t>Cooldowns and simple combat (</w:t>
-      </w:r>
-      <w:proofErr w:type="spellStart"/>
-      <w:r>
-        <w:t>DnD</w:t>
-      </w:r>
-      <w:proofErr w:type="spellEnd"/>
-      <w:r>
-        <w:t xml:space="preserve"> 4E) mode</w:t>
+        <w:t>Cooldowns and simple combat (DnD 4E) mode</w:t>
       </w:r>
     </w:p>
     <w:p>
@@ -2545,15 +2504,7 @@
         </w:numPr>
       </w:pPr>
       <w:r>
-        <w:t>Class – Chaos Cleric – does not differentiate between friend and foe, buffs/</w:t>
-      </w:r>
-      <w:proofErr w:type="spellStart"/>
-      <w:r>
-        <w:t>debuffs</w:t>
-      </w:r>
-      <w:proofErr w:type="spellEnd"/>
-      <w:r>
-        <w:t xml:space="preserve"> only</w:t>
+        <w:t>Class – Chaos Cleric – does not differentiate between friend and foe, buffs/debuffs only</w:t>
       </w:r>
     </w:p>
     <w:p>
@@ -2577,15 +2528,7 @@
         </w:numPr>
       </w:pPr>
       <w:r>
-        <w:t xml:space="preserve">Class changes – </w:t>
-      </w:r>
-      <w:proofErr w:type="gramStart"/>
-      <w:r>
-        <w:t>what’s</w:t>
-      </w:r>
-      <w:proofErr w:type="gramEnd"/>
-      <w:r>
-        <w:t xml:space="preserve"> the penalty?</w:t>
+        <w:t>Class changes – what’s the penalty?</w:t>
       </w:r>
     </w:p>
     <w:p>
@@ -2621,15 +2564,7 @@
         </w:numPr>
       </w:pPr>
       <w:r>
-        <w:t xml:space="preserve">Items of interest show up during quest battles. Going for the item means that character </w:t>
-      </w:r>
-      <w:proofErr w:type="gramStart"/>
-      <w:r>
-        <w:t>isn’t</w:t>
-      </w:r>
-      <w:proofErr w:type="gramEnd"/>
-      <w:r>
-        <w:t xml:space="preserve"> battling</w:t>
+        <w:t>Items of interest show up during quest battles. Going for the item means that character isn’t battling</w:t>
       </w:r>
     </w:p>
     <w:p>
@@ -2737,15 +2672,7 @@
         </w:numPr>
       </w:pPr>
       <w:r>
-        <w:t xml:space="preserve">Characters collect pay each week. If you </w:t>
-      </w:r>
-      <w:proofErr w:type="gramStart"/>
-      <w:r>
-        <w:t>can’t</w:t>
-      </w:r>
-      <w:proofErr w:type="gramEnd"/>
-      <w:r>
-        <w:t xml:space="preserve"> pay, they go to a neighboring territory, becoming an enemy.</w:t>
+        <w:t>Characters collect pay each week. If you can’t pay, they go to a neighboring territory, becoming an enemy.</w:t>
       </w:r>
     </w:p>
     <w:p>
@@ -2805,18 +2732,8 @@
         </w:numPr>
       </w:pPr>
       <w:r>
-        <w:t xml:space="preserve">“engaged” status for melee, no </w:t>
-      </w:r>
-      <w:proofErr w:type="spellStart"/>
-      <w:proofErr w:type="gramStart"/>
-      <w:r>
-        <w:t>spells,observations</w:t>
-      </w:r>
-      <w:proofErr w:type="gramEnd"/>
-      <w:r>
-        <w:t>,items</w:t>
-      </w:r>
-      <w:proofErr w:type="spellEnd"/>
+        <w:t>“engaged” status for melee, no spells,observations,items</w:t>
+      </w:r>
     </w:p>
     <w:p>
       <w:pPr>
@@ -2899,13 +2816,8 @@
         </w:numPr>
       </w:pPr>
       <w:r>
-        <w:t xml:space="preserve">Stats increase with </w:t>
-      </w:r>
-      <w:proofErr w:type="gramStart"/>
-      <w:r>
-        <w:t>use?</w:t>
-      </w:r>
-      <w:proofErr w:type="gramEnd"/>
+        <w:t>Stats increase with use?</w:t>
+      </w:r>
     </w:p>
     <w:p>
       <w:pPr>
@@ -2935,58 +2847,154 @@
       <w:pPr>
         <w:pStyle w:val="ListParagraph"/>
         <w:numPr>
+          <w:ilvl w:val="0"/>
+          <w:numId w:val="1"/>
+        </w:numPr>
+      </w:pPr>
+    </w:p>
+    <w:p>
+      <w:pPr>
+        <w:pStyle w:val="ListParagraph"/>
+        <w:numPr>
           <w:ilvl w:val="1"/>
           <w:numId w:val="1"/>
         </w:numPr>
       </w:pPr>
       <w:r>
         <w:lastRenderedPageBreak/>
-        <w:t>IF (</w:t>
-      </w:r>
-      <w:proofErr w:type="spellStart"/>
-      <w:proofErr w:type="gramStart"/>
-      <w:r>
-        <w:t>Self,any</w:t>
-      </w:r>
-      <w:proofErr w:type="gramEnd"/>
-      <w:r>
-        <w:t>,nearest,furthest</w:t>
-      </w:r>
-      <w:proofErr w:type="spellEnd"/>
-      <w:r>
-        <w:t>)(</w:t>
-      </w:r>
-      <w:proofErr w:type="spellStart"/>
-      <w:r>
-        <w:t>Ally,Enemy</w:t>
-      </w:r>
-      <w:proofErr w:type="spellEnd"/>
-      <w:r>
-        <w:t>) has (</w:t>
-      </w:r>
-      <w:proofErr w:type="spellStart"/>
-      <w:r>
-        <w:t>Stat,element</w:t>
-      </w:r>
-      <w:proofErr w:type="spellEnd"/>
-      <w:r>
-        <w:t xml:space="preserve"> </w:t>
-      </w:r>
-      <w:proofErr w:type="spellStart"/>
-      <w:r>
-        <w:t>affinity,distance,weapon</w:t>
-      </w:r>
-      <w:proofErr w:type="spellEnd"/>
-      <w:r>
-        <w:t xml:space="preserve"> type, class, effect) use (</w:t>
-      </w:r>
-      <w:proofErr w:type="spellStart"/>
-      <w:r>
-        <w:t>weapon,spell,item,run,observe</w:t>
-      </w:r>
-      <w:proofErr w:type="spellEnd"/>
-      <w:r>
-        <w:t>)</w:t>
+        <w:t>IF (Self,any,nearest,furthest)(Ally,Enemy) has (Stat,element affinity,distance,weapon type, class, effect) use (weapon,spell,item,run,observe)</w:t>
+      </w:r>
+    </w:p>
+    <w:p>
+      <w:pPr>
+        <w:pStyle w:val="ListParagraph"/>
+        <w:numPr>
+          <w:ilvl w:val="0"/>
+          <w:numId w:val="1"/>
+        </w:numPr>
+      </w:pPr>
+      <w:r>
+        <w:t>Spells have impact types? (slash, blunt, pierce, etc)</w:t>
+      </w:r>
+    </w:p>
+    <w:p>
+      <w:pPr>
+        <w:pStyle w:val="ListParagraph"/>
+        <w:numPr>
+          <w:ilvl w:val="0"/>
+          <w:numId w:val="1"/>
+        </w:numPr>
+      </w:pPr>
+      <w:r>
+        <w:t>Chain attack mechanism, based on friendship. Allows to jump initiative, not double attack.</w:t>
+      </w:r>
+    </w:p>
+    <w:p>
+      <w:pPr>
+        <w:pStyle w:val="ListParagraph"/>
+        <w:numPr>
+          <w:ilvl w:val="0"/>
+          <w:numId w:val="1"/>
+        </w:numPr>
+      </w:pPr>
+      <w:r>
+        <w:t>Slot machine animation for actions?</w:t>
+      </w:r>
+    </w:p>
+    <w:p>
+      <w:pPr>
+        <w:pStyle w:val="ListParagraph"/>
+        <w:numPr>
+          <w:ilvl w:val="0"/>
+          <w:numId w:val="1"/>
+        </w:numPr>
+      </w:pPr>
+      <w:r>
+        <w:t>One on One “champion” battles</w:t>
+      </w:r>
+    </w:p>
+    <w:p>
+      <w:pPr>
+        <w:pStyle w:val="ListParagraph"/>
+        <w:numPr>
+          <w:ilvl w:val="0"/>
+          <w:numId w:val="1"/>
+        </w:numPr>
+      </w:pPr>
+      <w:r>
+        <w:t>Weapon -&gt; no action points, no skill. Skill uses AC</w:t>
+      </w:r>
+    </w:p>
+    <w:p>
+      <w:pPr>
+        <w:pStyle w:val="ListParagraph"/>
+        <w:numPr>
+          <w:ilvl w:val="0"/>
+          <w:numId w:val="1"/>
+        </w:numPr>
+      </w:pPr>
+      <w:r>
+        <w:t>Non-magic classes still need skills other than the weapon, like utility skills</w:t>
+      </w:r>
+    </w:p>
+    <w:p>
+      <w:pPr>
+        <w:pStyle w:val="ListParagraph"/>
+        <w:numPr>
+          <w:ilvl w:val="0"/>
+          <w:numId w:val="1"/>
+        </w:numPr>
+      </w:pPr>
+      <w:r>
+        <w:t>Need to track relative facing for backstab</w:t>
+      </w:r>
+    </w:p>
+    <w:p>
+      <w:pPr>
+        <w:pStyle w:val="ListParagraph"/>
+        <w:numPr>
+          <w:ilvl w:val="0"/>
+          <w:numId w:val="1"/>
+        </w:numPr>
+      </w:pPr>
+      <w:r>
+        <w:t>“awaken” skills and stats in equipment. Maybe make these a mystery?</w:t>
+      </w:r>
+    </w:p>
+    <w:p>
+      <w:pPr>
+        <w:pStyle w:val="ListParagraph"/>
+        <w:numPr>
+          <w:ilvl w:val="0"/>
+          <w:numId w:val="1"/>
+        </w:numPr>
+      </w:pPr>
+      <w:r>
+        <w:t>Spell/skill by inspiration instead of level-based</w:t>
+      </w:r>
+    </w:p>
+    <w:p>
+      <w:pPr>
+        <w:pStyle w:val="ListParagraph"/>
+        <w:numPr>
+          <w:ilvl w:val="0"/>
+          <w:numId w:val="1"/>
+        </w:numPr>
+      </w:pPr>
+      <w:r>
+        <w:t>Spell/skill obtained by element and stat levels</w:t>
+      </w:r>
+    </w:p>
+    <w:p>
+      <w:pPr>
+        <w:pStyle w:val="ListParagraph"/>
+        <w:numPr>
+          <w:ilvl w:val="0"/>
+          <w:numId w:val="1"/>
+        </w:numPr>
+      </w:pPr>
+      <w:r>
+        <w:t>Decisions made every turn without upfront cost</w:t>
       </w:r>
     </w:p>
     <w:p>
@@ -2997,6 +3005,363 @@
           <w:numId w:val="1"/>
         </w:numPr>
       </w:pPr>
+      <w:r>
+        <w:t>Takes more or less time depending on resources</w:t>
+      </w:r>
+    </w:p>
+    <w:p>
+      <w:pPr>
+        <w:pStyle w:val="ListParagraph"/>
+        <w:numPr>
+          <w:ilvl w:val="1"/>
+          <w:numId w:val="1"/>
+        </w:numPr>
+      </w:pPr>
+      <w:r>
+        <w:t>Story based on weeks means pressure for efficiency</w:t>
+      </w:r>
+    </w:p>
+    <w:p>
+      <w:pPr>
+        <w:pStyle w:val="ListParagraph"/>
+        <w:numPr>
+          <w:ilvl w:val="0"/>
+          <w:numId w:val="1"/>
+        </w:numPr>
+      </w:pPr>
+      <w:r>
+        <w:t>“Dig in” – units raise stats while stationary</w:t>
+      </w:r>
+    </w:p>
+    <w:p>
+      <w:pPr>
+        <w:pStyle w:val="ListParagraph"/>
+        <w:numPr>
+          <w:ilvl w:val="0"/>
+          <w:numId w:val="1"/>
+        </w:numPr>
+      </w:pPr>
+      <w:r>
+        <w:t>“Nuke” unit – end battle if allowed to dig in too long</w:t>
+      </w:r>
+    </w:p>
+    <w:p>
+      <w:pPr>
+        <w:pStyle w:val="ListParagraph"/>
+        <w:numPr>
+          <w:ilvl w:val="0"/>
+          <w:numId w:val="1"/>
+        </w:numPr>
+      </w:pPr>
+      <w:r>
+        <w:t>Needs of territory dictate exp from materials.</w:t>
+      </w:r>
+    </w:p>
+    <w:p>
+      <w:pPr>
+        <w:pStyle w:val="ListParagraph"/>
+        <w:numPr>
+          <w:ilvl w:val="1"/>
+          <w:numId w:val="1"/>
+        </w:numPr>
+      </w:pPr>
+      <w:r>
+        <w:t>Different quests/monsters, different materials</w:t>
+      </w:r>
+    </w:p>
+    <w:p>
+      <w:pPr>
+        <w:pStyle w:val="ListParagraph"/>
+        <w:numPr>
+          <w:ilvl w:val="1"/>
+          <w:numId w:val="1"/>
+        </w:numPr>
+      </w:pPr>
+      <w:r>
+        <w:t>Stops grinding on any one monster</w:t>
+      </w:r>
+    </w:p>
+    <w:p>
+      <w:pPr>
+        <w:pStyle w:val="ListParagraph"/>
+        <w:numPr>
+          <w:ilvl w:val="1"/>
+          <w:numId w:val="1"/>
+        </w:numPr>
+      </w:pPr>
+      <w:r>
+        <w:t>Maybe hide from user?</w:t>
+      </w:r>
+    </w:p>
+    <w:p>
+      <w:pPr>
+        <w:pStyle w:val="ListParagraph"/>
+        <w:numPr>
+          <w:ilvl w:val="0"/>
+          <w:numId w:val="1"/>
+        </w:numPr>
+      </w:pPr>
+      <w:r>
+        <w:t>Recruit monsters to complete projects</w:t>
+      </w:r>
+    </w:p>
+    <w:p>
+      <w:pPr>
+        <w:pStyle w:val="ListParagraph"/>
+        <w:numPr>
+          <w:ilvl w:val="1"/>
+          <w:numId w:val="1"/>
+        </w:numPr>
+      </w:pPr>
+      <w:r>
+        <w:t>Sparing them? -&gt; sacrifice xp to complete projects</w:t>
+      </w:r>
+    </w:p>
+    <w:p>
+      <w:pPr>
+        <w:pStyle w:val="ListParagraph"/>
+        <w:numPr>
+          <w:ilvl w:val="1"/>
+          <w:numId w:val="1"/>
+        </w:numPr>
+      </w:pPr>
+      <w:r>
+        <w:t>Bring right resource on quest -&gt; based on separate economy</w:t>
+      </w:r>
+    </w:p>
+    <w:p>
+      <w:pPr>
+        <w:pStyle w:val="ListParagraph"/>
+        <w:numPr>
+          <w:ilvl w:val="0"/>
+          <w:numId w:val="1"/>
+        </w:numPr>
+      </w:pPr>
+      <w:r>
+        <w:t>Resources are used by adventurers and villagers, blacksmiths, merchants, etc.</w:t>
+      </w:r>
+    </w:p>
+    <w:p>
+      <w:pPr>
+        <w:pStyle w:val="ListParagraph"/>
+        <w:numPr>
+          <w:ilvl w:val="1"/>
+          <w:numId w:val="1"/>
+        </w:numPr>
+      </w:pPr>
+      <w:r>
+        <w:t>Allocate percentage of resources to each?</w:t>
+      </w:r>
+    </w:p>
+    <w:p>
+      <w:pPr>
+        <w:pStyle w:val="ListParagraph"/>
+        <w:numPr>
+          <w:ilvl w:val="2"/>
+          <w:numId w:val="1"/>
+        </w:numPr>
+      </w:pPr>
+      <w:r>
+        <w:t>Villagers -&gt; increase territory/decrease if negative</w:t>
+      </w:r>
+    </w:p>
+    <w:p>
+      <w:pPr>
+        <w:pStyle w:val="ListParagraph"/>
+        <w:numPr>
+          <w:ilvl w:val="2"/>
+          <w:numId w:val="1"/>
+        </w:numPr>
+      </w:pPr>
+      <w:r>
+        <w:t>Blacksmiths-&gt; better equipment faster/poor equipment if negative</w:t>
+      </w:r>
+    </w:p>
+    <w:p>
+      <w:pPr>
+        <w:pStyle w:val="ListParagraph"/>
+        <w:numPr>
+          <w:ilvl w:val="2"/>
+          <w:numId w:val="1"/>
+        </w:numPr>
+      </w:pPr>
+      <w:r>
+        <w:t>Merchants -&gt; Income/Debt if negative</w:t>
+      </w:r>
+    </w:p>
+    <w:p>
+      <w:pPr>
+        <w:pStyle w:val="ListParagraph"/>
+        <w:numPr>
+          <w:ilvl w:val="1"/>
+          <w:numId w:val="1"/>
+        </w:numPr>
+      </w:pPr>
+      <w:r>
+        <w:t>Always keep “guild shack”. No true “Game Over”</w:t>
+      </w:r>
+    </w:p>
+    <w:p>
+      <w:pPr>
+        <w:pStyle w:val="ListParagraph"/>
+        <w:numPr>
+          <w:ilvl w:val="0"/>
+          <w:numId w:val="1"/>
+        </w:numPr>
+      </w:pPr>
+      <w:r>
+        <w:t>Conditions change in regions</w:t>
+      </w:r>
+    </w:p>
+    <w:p>
+      <w:pPr>
+        <w:pStyle w:val="ListParagraph"/>
+        <w:numPr>
+          <w:ilvl w:val="1"/>
+          <w:numId w:val="1"/>
+        </w:numPr>
+      </w:pPr>
+      <w:r>
+        <w:t>Schedule quests on best days</w:t>
+      </w:r>
+    </w:p>
+    <w:p>
+      <w:pPr>
+        <w:pStyle w:val="ListParagraph"/>
+        <w:numPr>
+          <w:ilvl w:val="2"/>
+          <w:numId w:val="1"/>
+        </w:numPr>
+      </w:pPr>
+      <w:r>
+        <w:t>Weather impacts elemental strength, elements of enemies</w:t>
+      </w:r>
+    </w:p>
+    <w:p>
+      <w:pPr>
+        <w:pStyle w:val="ListParagraph"/>
+        <w:numPr>
+          <w:ilvl w:val="2"/>
+          <w:numId w:val="1"/>
+        </w:numPr>
+      </w:pPr>
+      <w:r>
+        <w:t>Resources tied to weather, as well as location</w:t>
+      </w:r>
+    </w:p>
+    <w:p>
+      <w:pPr>
+        <w:pStyle w:val="ListParagraph"/>
+        <w:numPr>
+          <w:ilvl w:val="2"/>
+          <w:numId w:val="1"/>
+        </w:numPr>
+      </w:pPr>
+      <w:r>
+        <w:t>Monsters swarm during certain weather events</w:t>
+      </w:r>
+    </w:p>
+    <w:p>
+      <w:pPr>
+        <w:pStyle w:val="ListParagraph"/>
+        <w:numPr>
+          <w:ilvl w:val="2"/>
+          <w:numId w:val="1"/>
+        </w:numPr>
+      </w:pPr>
+      <w:r>
+        <w:t>Can’t cancel once scheduled, party is on the move and can’t communicate</w:t>
+      </w:r>
+    </w:p>
+    <w:p>
+      <w:pPr>
+        <w:pStyle w:val="ListParagraph"/>
+        <w:numPr>
+          <w:ilvl w:val="0"/>
+          <w:numId w:val="1"/>
+        </w:numPr>
+      </w:pPr>
+      <w:r>
+        <w:t>Quests expire after a time</w:t>
+      </w:r>
+    </w:p>
+    <w:p>
+      <w:pPr>
+        <w:pStyle w:val="ListParagraph"/>
+        <w:numPr>
+          <w:ilvl w:val="1"/>
+          <w:numId w:val="1"/>
+        </w:numPr>
+      </w:pPr>
+      <w:r>
+        <w:t>If party flees successfully, stat boost equal to percent completed, but sacrifices time</w:t>
+      </w:r>
+      <w:r>
+        <w:t>.</w:t>
+      </w:r>
+    </w:p>
+    <w:p>
+      <w:pPr>
+        <w:pStyle w:val="ListParagraph"/>
+        <w:numPr>
+          <w:ilvl w:val="0"/>
+          <w:numId w:val="1"/>
+        </w:numPr>
+      </w:pPr>
+      <w:r>
+        <w:t>Town functions get better as they perform a sub function</w:t>
+      </w:r>
+    </w:p>
+    <w:p>
+      <w:pPr>
+        <w:pStyle w:val="ListParagraph"/>
+        <w:numPr>
+          <w:ilvl w:val="1"/>
+          <w:numId w:val="1"/>
+        </w:numPr>
+      </w:pPr>
+      <w:r>
+        <w:t>Blacksmiths make better swords the more swords they make</w:t>
+      </w:r>
+    </w:p>
+    <w:p>
+      <w:pPr>
+        <w:pStyle w:val="ListParagraph"/>
+        <w:numPr>
+          <w:ilvl w:val="1"/>
+          <w:numId w:val="1"/>
+        </w:numPr>
+      </w:pPr>
+      <w:r>
+        <w:t xml:space="preserve">Merchants </w:t>
+      </w:r>
+      <w:r>
+        <w:t>make transactions work faster</w:t>
+      </w:r>
+    </w:p>
+    <w:p>
+      <w:pPr>
+        <w:pStyle w:val="ListParagraph"/>
+        <w:numPr>
+          <w:ilvl w:val="1"/>
+          <w:numId w:val="1"/>
+        </w:numPr>
+      </w:pPr>
+      <w:r>
+        <w:t>Villagers get better at expanding in a terrain type</w:t>
+      </w:r>
+    </w:p>
+    <w:p>
+      <w:pPr>
+        <w:pStyle w:val="ListParagraph"/>
+        <w:numPr>
+          <w:ilvl w:val="1"/>
+          <w:numId w:val="1"/>
+        </w:numPr>
+      </w:pPr>
+      <w:r>
+        <w:t>This means that specializing is great, but if you need a specific thing and never work with it, you’re screwed</w:t>
+      </w:r>
     </w:p>
     <w:sectPr>
       <w:pgSz w:w="12240" w:h="15840"/>
@@ -3264,7 +3629,7 @@
         <w:rFonts w:ascii="Courier New" w:hAnsi="Courier New" w:cs="Courier New" w:hint="default"/>
       </w:rPr>
     </w:lvl>
-    <w:lvl w:ilvl="2" w:tplc="04090005" w:tentative="1">
+    <w:lvl w:ilvl="2" w:tplc="04090005">
       <w:start w:val="1"/>
       <w:numFmt w:val="bullet"/>
       <w:lvlText w:val=""/>

</xml_diff>